<commit_message>
5th push, more plots added, subsets added top 30 substantial,destroyed airplanes further work to be done
</commit_message>
<xml_diff>
--- a/brief stats doc.docx
+++ b/brief stats doc.docx
@@ -25,7 +25,7 @@
                     <pic:cNvPicPr/>
                   </pic:nvPicPr>
                   <pic:blipFill>
-                    <a:blip r:embed="rId4"/>
+                    <a:blip r:embed="rId6"/>
                     <a:stretch>
                       <a:fillRect/>
                     </a:stretch>
@@ -54,16 +54,595 @@
         </w:tabs>
       </w:pPr>
       <w:r>
-        <w:t>Ai</w:t>
-      </w:r>
-      <w:r>
-        <w:t xml:space="preserve">rplane </w:t>
-      </w:r>
-      <w:r>
-        <w:t xml:space="preserve">tend to take damage however there are very few cases of completely destroyed </w:t>
-      </w:r>
-      <w:r>
-        <w:t>planes thus we can go into the plane business.</w:t>
+        <w:t>Airplane tend to take damage however there are very few cases of completely destroyed planes thus we can go into the plane business.</w:t>
+      </w:r>
+    </w:p>
+    <w:p>
+      <w:pPr>
+        <w:tabs>
+          <w:tab w:val="left" w:pos="8292"/>
+        </w:tabs>
+      </w:pPr>
+      <w:r>
+        <w:t>Top 30 Airplanes That Got Destroyed (To Avoid!!)</w:t>
+      </w:r>
+    </w:p>
+    <w:p>
+      <w:pPr>
+        <w:tabs>
+          <w:tab w:val="left" w:pos="8292"/>
+        </w:tabs>
+      </w:pPr>
+    </w:p>
+    <w:p>
+      <w:pPr>
+        <w:tabs>
+          <w:tab w:val="left" w:pos="8292"/>
+        </w:tabs>
+      </w:pPr>
+      <w:r>
+        <w:t>'CESSNA': 1031,</w:t>
+      </w:r>
+    </w:p>
+    <w:p>
+      <w:pPr>
+        <w:tabs>
+          <w:tab w:val="left" w:pos="8292"/>
+        </w:tabs>
+      </w:pPr>
+      <w:r>
+        <w:t xml:space="preserve"> 'PIPER': 660,</w:t>
+      </w:r>
+    </w:p>
+    <w:p>
+      <w:pPr>
+        <w:tabs>
+          <w:tab w:val="left" w:pos="8292"/>
+        </w:tabs>
+      </w:pPr>
+      <w:r>
+        <w:t xml:space="preserve"> 'BEECH': 328,</w:t>
+      </w:r>
+    </w:p>
+    <w:p>
+      <w:pPr>
+        <w:tabs>
+          <w:tab w:val="left" w:pos="8292"/>
+        </w:tabs>
+      </w:pPr>
+      <w:r>
+        <w:t xml:space="preserve"> 'MOONEY': 69,</w:t>
+      </w:r>
+    </w:p>
+    <w:p>
+      <w:pPr>
+        <w:tabs>
+          <w:tab w:val="left" w:pos="8292"/>
+        </w:tabs>
+      </w:pPr>
+      <w:r>
+        <w:t xml:space="preserve"> 'GRUMMAN': 66,</w:t>
+      </w:r>
+    </w:p>
+    <w:p>
+      <w:pPr>
+        <w:tabs>
+          <w:tab w:val="left" w:pos="8292"/>
+        </w:tabs>
+      </w:pPr>
+      <w:r>
+        <w:lastRenderedPageBreak/>
+        <w:t xml:space="preserve"> 'BOEING': 59,</w:t>
+      </w:r>
+    </w:p>
+    <w:p>
+      <w:pPr>
+        <w:tabs>
+          <w:tab w:val="left" w:pos="8292"/>
+        </w:tabs>
+      </w:pPr>
+      <w:r>
+        <w:t xml:space="preserve"> 'AIR TRACTOR': 39,</w:t>
+      </w:r>
+    </w:p>
+    <w:p>
+      <w:pPr>
+        <w:tabs>
+          <w:tab w:val="left" w:pos="8292"/>
+        </w:tabs>
+      </w:pPr>
+      <w:r>
+        <w:t xml:space="preserve"> 'CIRRUS': 36,</w:t>
+      </w:r>
+    </w:p>
+    <w:p>
+      <w:pPr>
+        <w:tabs>
+          <w:tab w:val="left" w:pos="8292"/>
+        </w:tabs>
+      </w:pPr>
+      <w:r>
+        <w:t xml:space="preserve"> 'CIRRUS DESIGN CORP': 34,</w:t>
+      </w:r>
+    </w:p>
+    <w:p>
+      <w:pPr>
+        <w:tabs>
+          <w:tab w:val="left" w:pos="8292"/>
+        </w:tabs>
+      </w:pPr>
+      <w:r>
+        <w:t xml:space="preserve"> 'VANS': 30,</w:t>
+      </w:r>
+    </w:p>
+    <w:p>
+      <w:pPr>
+        <w:tabs>
+          <w:tab w:val="left" w:pos="8292"/>
+        </w:tabs>
+      </w:pPr>
+      <w:r>
+        <w:t xml:space="preserve"> 'BELLANCA': 28,</w:t>
+      </w:r>
+    </w:p>
+    <w:p>
+      <w:pPr>
+        <w:tabs>
+          <w:tab w:val="left" w:pos="8292"/>
+        </w:tabs>
+      </w:pPr>
+      <w:r>
+        <w:t xml:space="preserve"> 'AIR TRACTOR INC': 23,</w:t>
+      </w:r>
+    </w:p>
+    <w:p>
+      <w:pPr>
+        <w:tabs>
+          <w:tab w:val="left" w:pos="8292"/>
+        </w:tabs>
+      </w:pPr>
+      <w:r>
+        <w:t xml:space="preserve"> 'AERO COMMANDER': 22,</w:t>
+      </w:r>
+    </w:p>
+    <w:p>
+      <w:pPr>
+        <w:tabs>
+          <w:tab w:val="left" w:pos="8292"/>
+        </w:tabs>
+      </w:pPr>
+      <w:r>
+        <w:t xml:space="preserve"> 'EMBRAER': 20,</w:t>
+      </w:r>
+    </w:p>
+    <w:p>
+      <w:pPr>
+        <w:tabs>
+          <w:tab w:val="left" w:pos="8292"/>
+        </w:tabs>
+      </w:pPr>
+      <w:r>
+        <w:t xml:space="preserve"> 'NORTH AMERICAN': 19,</w:t>
+      </w:r>
+    </w:p>
+    <w:p>
+      <w:pPr>
+        <w:tabs>
+          <w:tab w:val="left" w:pos="8292"/>
+        </w:tabs>
+      </w:pPr>
+      <w:r>
+        <w:t xml:space="preserve"> 'CHAMPION': 18,</w:t>
+      </w:r>
+    </w:p>
+    <w:p>
+      <w:pPr>
+        <w:tabs>
+          <w:tab w:val="left" w:pos="8292"/>
+        </w:tabs>
+      </w:pPr>
+      <w:r>
+        <w:t xml:space="preserve"> 'DE HAVILLAND': 17,</w:t>
+      </w:r>
+    </w:p>
+    <w:p>
+      <w:pPr>
+        <w:tabs>
+          <w:tab w:val="left" w:pos="8292"/>
+        </w:tabs>
+      </w:pPr>
+      <w:r>
+        <w:t xml:space="preserve"> 'SOCATA': 16,</w:t>
+      </w:r>
+    </w:p>
+    <w:p>
+      <w:pPr>
+        <w:tabs>
+          <w:tab w:val="left" w:pos="8292"/>
+        </w:tabs>
+      </w:pPr>
+      <w:r>
+        <w:t xml:space="preserve"> 'AERONCA': 15,</w:t>
+      </w:r>
+    </w:p>
+    <w:p>
+      <w:pPr>
+        <w:tabs>
+          <w:tab w:val="left" w:pos="8292"/>
+        </w:tabs>
+      </w:pPr>
+      <w:r>
+        <w:t xml:space="preserve"> 'MITSUBISHI': 13,</w:t>
+      </w:r>
+    </w:p>
+    <w:p>
+      <w:pPr>
+        <w:tabs>
+          <w:tab w:val="left" w:pos="8292"/>
+        </w:tabs>
+      </w:pPr>
+      <w:r>
+        <w:t xml:space="preserve"> 'ROCKWELL': 13,</w:t>
+      </w:r>
+    </w:p>
+    <w:p>
+      <w:pPr>
+        <w:tabs>
+          <w:tab w:val="left" w:pos="8292"/>
+        </w:tabs>
+      </w:pPr>
+      <w:r>
+        <w:t xml:space="preserve"> 'RAYTHEON AIRCRAFT COMPANY': 13,</w:t>
+      </w:r>
+    </w:p>
+    <w:p>
+      <w:pPr>
+        <w:tabs>
+          <w:tab w:val="left" w:pos="8292"/>
+        </w:tabs>
+      </w:pPr>
+      <w:r>
+        <w:t xml:space="preserve"> 'LEARJET': 13,</w:t>
+      </w:r>
+    </w:p>
+    <w:p>
+      <w:pPr>
+        <w:tabs>
+          <w:tab w:val="left" w:pos="8292"/>
+        </w:tabs>
+      </w:pPr>
+      <w:r>
+        <w:t xml:space="preserve"> 'MAULE': 13,</w:t>
+      </w:r>
+    </w:p>
+    <w:p>
+      <w:pPr>
+        <w:tabs>
+          <w:tab w:val="left" w:pos="8292"/>
+        </w:tabs>
+      </w:pPr>
+      <w:r>
+        <w:t xml:space="preserve"> 'AIRBUS': 12,</w:t>
+      </w:r>
+    </w:p>
+    <w:p>
+      <w:pPr>
+        <w:tabs>
+          <w:tab w:val="left" w:pos="8292"/>
+        </w:tabs>
+      </w:pPr>
+      <w:r>
+        <w:t xml:space="preserve"> 'LUSCOMBE': 11,</w:t>
+      </w:r>
+    </w:p>
+    <w:p>
+      <w:pPr>
+        <w:tabs>
+          <w:tab w:val="left" w:pos="8292"/>
+        </w:tabs>
+      </w:pPr>
+      <w:r>
+        <w:t xml:space="preserve"> 'GRUMMAN AMERICAN': 11,</w:t>
+      </w:r>
+    </w:p>
+    <w:p>
+      <w:pPr>
+        <w:tabs>
+          <w:tab w:val="left" w:pos="8292"/>
+        </w:tabs>
+      </w:pPr>
+      <w:r>
+        <w:t xml:space="preserve"> 'SMITH': 11,</w:t>
+      </w:r>
+    </w:p>
+    <w:p>
+      <w:pPr>
+        <w:tabs>
+          <w:tab w:val="left" w:pos="8292"/>
+        </w:tabs>
+      </w:pPr>
+      <w:r>
+        <w:t xml:space="preserve"> 'RANS': 11,</w:t>
+      </w:r>
+    </w:p>
+    <w:p>
+      <w:pPr>
+        <w:tabs>
+          <w:tab w:val="left" w:pos="8292"/>
+        </w:tabs>
+      </w:pPr>
+    </w:p>
+    <w:p>
+      <w:pPr>
+        <w:tabs>
+          <w:tab w:val="left" w:pos="8292"/>
+        </w:tabs>
+      </w:pPr>
+    </w:p>
+    <w:p>
+      <w:pPr>
+        <w:tabs>
+          <w:tab w:val="left" w:pos="8292"/>
+        </w:tabs>
+      </w:pPr>
+    </w:p>
+    <w:p>
+      <w:pPr>
+        <w:tabs>
+          <w:tab w:val="left" w:pos="8292"/>
+        </w:tabs>
+      </w:pPr>
+    </w:p>
+    <w:p>
+      <w:pPr>
+        <w:tabs>
+          <w:tab w:val="left" w:pos="8292"/>
+        </w:tabs>
+      </w:pPr>
+    </w:p>
+    <w:p>
+      <w:pPr>
+        <w:tabs>
+          <w:tab w:val="left" w:pos="8292"/>
+        </w:tabs>
+      </w:pPr>
+    </w:p>
+    <w:p>
+      <w:pPr>
+        <w:tabs>
+          <w:tab w:val="left" w:pos="8292"/>
+        </w:tabs>
+      </w:pPr>
+      <w:r>
+        <w:drawing>
+          <wp:inline distT="0" distB="0" distL="0" distR="0" wp14:anchorId="7A1B5806" wp14:editId="375FFFE7">
+            <wp:extent cx="5734050" cy="6267450"/>
+            <wp:effectExtent l="0" t="0" r="0" b="0"/>
+            <wp:docPr id="3" name="Picture 3"/>
+            <wp:cNvGraphicFramePr>
+              <a:graphicFrameLocks xmlns:a="http://schemas.openxmlformats.org/drawingml/2006/main" noChangeAspect="1"/>
+            </wp:cNvGraphicFramePr>
+            <a:graphic xmlns:a="http://schemas.openxmlformats.org/drawingml/2006/main">
+              <a:graphicData uri="http://schemas.openxmlformats.org/drawingml/2006/picture">
+                <pic:pic xmlns:pic="http://schemas.openxmlformats.org/drawingml/2006/picture">
+                  <pic:nvPicPr>
+                    <pic:cNvPr id="1" name=""/>
+                    <pic:cNvPicPr/>
+                  </pic:nvPicPr>
+                  <pic:blipFill>
+                    <a:blip r:embed="rId7"/>
+                    <a:stretch>
+                      <a:fillRect/>
+                    </a:stretch>
+                  </pic:blipFill>
+                  <pic:spPr>
+                    <a:xfrm>
+                      <a:off x="0" y="0"/>
+                      <a:ext cx="5734050" cy="6267450"/>
+                    </a:xfrm>
+                    <a:prstGeom prst="rect">
+                      <a:avLst/>
+                    </a:prstGeom>
+                  </pic:spPr>
+                </pic:pic>
+              </a:graphicData>
+            </a:graphic>
+          </wp:inline>
+        </w:drawing>
+      </w:r>
+    </w:p>
+    <w:p/>
+    <w:p>
+      <w:r>
+        <w:t>{'CESSNA': 7181,</w:t>
+      </w:r>
+    </w:p>
+    <w:p>
+      <w:r>
+        <w:t xml:space="preserve"> 'PIPER': 3929,</w:t>
+      </w:r>
+    </w:p>
+    <w:p>
+      <w:r>
+        <w:t xml:space="preserve"> 'BEECH': 1288,</w:t>
+      </w:r>
+    </w:p>
+    <w:p>
+      <w:r>
+        <w:t xml:space="preserve"> 'MOONEY': 338,</w:t>
+      </w:r>
+    </w:p>
+    <w:p>
+      <w:r>
+        <w:lastRenderedPageBreak/>
+        <w:t xml:space="preserve"> 'BOEING': 320,</w:t>
+      </w:r>
+    </w:p>
+    <w:p>
+      <w:r>
+        <w:t xml:space="preserve"> 'BELLANCA': 250,</w:t>
+      </w:r>
+    </w:p>
+    <w:p>
+      <w:r>
+        <w:t xml:space="preserve"> 'MAULE': 218,</w:t>
+      </w:r>
+    </w:p>
+    <w:p>
+      <w:r>
+        <w:t xml:space="preserve"> 'AERONCA': 210,</w:t>
+      </w:r>
+    </w:p>
+    <w:p>
+      <w:r>
+        <w:t xml:space="preserve"> 'AIR TRACTOR INC': 193,</w:t>
+      </w:r>
+    </w:p>
+    <w:p>
+      <w:r>
+        <w:t xml:space="preserve"> 'AIR TRACTOR': 182,</w:t>
+      </w:r>
+    </w:p>
+    <w:p>
+      <w:r>
+        <w:t xml:space="preserve"> 'GRUMMAN': 180,</w:t>
+      </w:r>
+    </w:p>
+    <w:p>
+      <w:r>
+        <w:t xml:space="preserve"> 'CIRRUS DESIGN CORP': 173,</w:t>
+      </w:r>
+    </w:p>
+    <w:p>
+      <w:r>
+        <w:t xml:space="preserve"> 'CHAMPION': 151,</w:t>
+      </w:r>
+    </w:p>
+    <w:p>
+      <w:r>
+        <w:t xml:space="preserve"> 'LUSCOMBE': 150,</w:t>
+      </w:r>
+    </w:p>
+    <w:p>
+      <w:r>
+        <w:t xml:space="preserve"> 'STINSON': 139,</w:t>
+      </w:r>
+    </w:p>
+    <w:p>
+      <w:r>
+        <w:t xml:space="preserve"> 'TAYLORCRAFT': 101,</w:t>
+      </w:r>
+    </w:p>
+    <w:p>
+      <w:r>
+        <w:t xml:space="preserve"> 'VANS': 94,</w:t>
+      </w:r>
+    </w:p>
+    <w:p>
+      <w:r>
+        <w:t xml:space="preserve"> 'CIRRUS': 92,</w:t>
+      </w:r>
+    </w:p>
+    <w:p>
+      <w:r>
+        <w:t xml:space="preserve"> 'NORTH AMERICAN': 91,</w:t>
+      </w:r>
+    </w:p>
+    <w:p>
+      <w:r>
+        <w:t xml:space="preserve"> 'DEHAVILLAND': 83,</w:t>
+      </w:r>
+    </w:p>
+    <w:p>
+      <w:r>
+        <w:t xml:space="preserve"> 'AERO COMMANDER': 82,</w:t>
+      </w:r>
+    </w:p>
+    <w:p>
+      <w:r>
+        <w:t xml:space="preserve"> 'AVIAT AIRCRAFT INC': 72,</w:t>
+      </w:r>
+    </w:p>
+    <w:p>
+      <w:r>
+        <w:t xml:space="preserve"> 'DIAMOND AIRCRAFT IND INC': 67,</w:t>
+      </w:r>
+    </w:p>
+    <w:p>
+      <w:r>
+        <w:t xml:space="preserve"> 'AVIAT': 62,</w:t>
+      </w:r>
+    </w:p>
+    <w:p>
+      <w:r>
+        <w:t xml:space="preserve"> 'ERCOUPE': 60,</w:t>
+      </w:r>
+    </w:p>
+    <w:p>
+      <w:r>
+        <w:t xml:space="preserve"> 'GRUMMAN ACFT ENG COR-SCHWEIZER': 57,</w:t>
+      </w:r>
+    </w:p>
+    <w:p>
+      <w:r>
+        <w:t xml:space="preserve"> 'SOCATA': 56,</w:t>
+      </w:r>
+    </w:p>
+    <w:p>
+      <w:r>
+        <w:t xml:space="preserve"> 'ROCKWELL INTERNATIONAL': 52,</w:t>
+      </w:r>
+    </w:p>
+    <w:p>
+      <w:r>
+        <w:t xml:space="preserve"> 'DE HAVILLAND': 52,</w:t>
+      </w:r>
+    </w:p>
+    <w:p>
+      <w:r>
+        <w:t>'AMERICAN CHAMPION AIRCRAFT': 49}</w:t>
+      </w:r>
+      <w:bookmarkStart w:id="0" w:name="_GoBack"/>
+      <w:bookmarkEnd w:id="0"/>
+    </w:p>
+    <w:p>
+      <w:r>
+        <w:lastRenderedPageBreak/>
+        <w:drawing>
+          <wp:inline distT="0" distB="0" distL="0" distR="0" wp14:anchorId="019DA241" wp14:editId="4767850B">
+            <wp:extent cx="5524500" cy="4838700"/>
+            <wp:effectExtent l="0" t="0" r="0" b="0"/>
+            <wp:docPr id="4" name="Picture 4"/>
+            <wp:cNvGraphicFramePr>
+              <a:graphicFrameLocks xmlns:a="http://schemas.openxmlformats.org/drawingml/2006/main" noChangeAspect="1"/>
+            </wp:cNvGraphicFramePr>
+            <a:graphic xmlns:a="http://schemas.openxmlformats.org/drawingml/2006/main">
+              <a:graphicData uri="http://schemas.openxmlformats.org/drawingml/2006/picture">
+                <pic:pic xmlns:pic="http://schemas.openxmlformats.org/drawingml/2006/picture">
+                  <pic:nvPicPr>
+                    <pic:cNvPr id="1" name=""/>
+                    <pic:cNvPicPr/>
+                  </pic:nvPicPr>
+                  <pic:blipFill>
+                    <a:blip r:embed="rId8"/>
+                    <a:stretch>
+                      <a:fillRect/>
+                    </a:stretch>
+                  </pic:blipFill>
+                  <pic:spPr>
+                    <a:xfrm>
+                      <a:off x="0" y="0"/>
+                      <a:ext cx="5524500" cy="4838700"/>
+                    </a:xfrm>
+                    <a:prstGeom prst="rect">
+                      <a:avLst/>
+                    </a:prstGeom>
+                  </pic:spPr>
+                </pic:pic>
+              </a:graphicData>
+            </a:graphic>
+          </wp:inline>
+        </w:drawing>
       </w:r>
     </w:p>
     <w:p>
@@ -90,7 +669,7 @@
                     <pic:cNvPicPr/>
                   </pic:nvPicPr>
                   <pic:blipFill>
-                    <a:blip r:embed="rId5"/>
+                    <a:blip r:embed="rId9"/>
                     <a:stretch>
                       <a:fillRect/>
                     </a:stretch>
@@ -127,8 +706,6 @@
       <w:r>
         <w:t>h Airplanes thus proving that this would be a suitable venture.</w:t>
       </w:r>
-      <w:bookmarkStart w:id="0" w:name="_GoBack"/>
-      <w:bookmarkEnd w:id="0"/>
     </w:p>
     <w:sectPr>
       <w:pgSz w:w="12240" w:h="15840"/>
@@ -138,6 +715,56 @@
     </w:sectPr>
   </w:body>
 </w:document>
+</file>
+
+<file path=word/endnotes.xml><?xml version="1.0" encoding="utf-8"?>
+<w:endnotes xmlns:wpc="http://schemas.microsoft.com/office/word/2010/wordprocessingCanvas" xmlns:cx="http://schemas.microsoft.com/office/drawing/2014/chartex" xmlns:mc="http://schemas.openxmlformats.org/markup-compatibility/2006" xmlns:o="urn:schemas-microsoft-com:office:office" xmlns:r="http://schemas.openxmlformats.org/officeDocument/2006/relationships" xmlns:m="http://schemas.openxmlformats.org/officeDocument/2006/math" xmlns:v="urn:schemas-microsoft-com:vml" xmlns:wp14="http://schemas.microsoft.com/office/word/2010/wordprocessingDrawing" xmlns:wp="http://schemas.openxmlformats.org/drawingml/2006/wordprocessingDrawing" xmlns:w10="urn:schemas-microsoft-com:office:word" xmlns:w="http://schemas.openxmlformats.org/wordprocessingml/2006/main" xmlns:w14="http://schemas.microsoft.com/office/word/2010/wordml" xmlns:w15="http://schemas.microsoft.com/office/word/2012/wordml" xmlns:w16se="http://schemas.microsoft.com/office/word/2015/wordml/symex" xmlns:wpg="http://schemas.microsoft.com/office/word/2010/wordprocessingGroup" xmlns:wpi="http://schemas.microsoft.com/office/word/2010/wordprocessingInk" xmlns:wne="http://schemas.microsoft.com/office/word/2006/wordml" xmlns:wps="http://schemas.microsoft.com/office/word/2010/wordprocessingShape" mc:Ignorable="w14 w15 w16se wp14">
+  <w:endnote w:type="separator" w:id="-1">
+    <w:p>
+      <w:pPr>
+        <w:spacing w:after="0" w:line="240" w:lineRule="auto"/>
+      </w:pPr>
+      <w:r>
+        <w:separator/>
+      </w:r>
+    </w:p>
+  </w:endnote>
+  <w:endnote w:type="continuationSeparator" w:id="0">
+    <w:p>
+      <w:pPr>
+        <w:spacing w:after="0" w:line="240" w:lineRule="auto"/>
+      </w:pPr>
+      <w:r>
+        <w:continuationSeparator/>
+      </w:r>
+    </w:p>
+  </w:endnote>
+</w:endnotes>
+</file>
+
+<file path=word/footnotes.xml><?xml version="1.0" encoding="utf-8"?>
+<w:footnotes xmlns:wpc="http://schemas.microsoft.com/office/word/2010/wordprocessingCanvas" xmlns:cx="http://schemas.microsoft.com/office/drawing/2014/chartex" xmlns:mc="http://schemas.openxmlformats.org/markup-compatibility/2006" xmlns:o="urn:schemas-microsoft-com:office:office" xmlns:r="http://schemas.openxmlformats.org/officeDocument/2006/relationships" xmlns:m="http://schemas.openxmlformats.org/officeDocument/2006/math" xmlns:v="urn:schemas-microsoft-com:vml" xmlns:wp14="http://schemas.microsoft.com/office/word/2010/wordprocessingDrawing" xmlns:wp="http://schemas.openxmlformats.org/drawingml/2006/wordprocessingDrawing" xmlns:w10="urn:schemas-microsoft-com:office:word" xmlns:w="http://schemas.openxmlformats.org/wordprocessingml/2006/main" xmlns:w14="http://schemas.microsoft.com/office/word/2010/wordml" xmlns:w15="http://schemas.microsoft.com/office/word/2012/wordml" xmlns:w16se="http://schemas.microsoft.com/office/word/2015/wordml/symex" xmlns:wpg="http://schemas.microsoft.com/office/word/2010/wordprocessingGroup" xmlns:wpi="http://schemas.microsoft.com/office/word/2010/wordprocessingInk" xmlns:wne="http://schemas.microsoft.com/office/word/2006/wordml" xmlns:wps="http://schemas.microsoft.com/office/word/2010/wordprocessingShape" mc:Ignorable="w14 w15 w16se wp14">
+  <w:footnote w:type="separator" w:id="-1">
+    <w:p>
+      <w:pPr>
+        <w:spacing w:after="0" w:line="240" w:lineRule="auto"/>
+      </w:pPr>
+      <w:r>
+        <w:separator/>
+      </w:r>
+    </w:p>
+  </w:footnote>
+  <w:footnote w:type="continuationSeparator" w:id="0">
+    <w:p>
+      <w:pPr>
+        <w:spacing w:after="0" w:line="240" w:lineRule="auto"/>
+      </w:pPr>
+      <w:r>
+        <w:continuationSeparator/>
+      </w:r>
+    </w:p>
+  </w:footnote>
+</w:footnotes>
 </file>
 
 <file path=word/styles.xml><?xml version="1.0" encoding="utf-8"?>
@@ -561,6 +1188,50 @@
     <w:semiHidden/>
     <w:unhideWhenUsed/>
   </w:style>
+  <w:style w:type="paragraph" w:styleId="Header">
+    <w:name w:val="header"/>
+    <w:basedOn w:val="Normal"/>
+    <w:link w:val="HeaderChar"/>
+    <w:uiPriority w:val="99"/>
+    <w:unhideWhenUsed/>
+    <w:rsid w:val="00753F01"/>
+    <w:pPr>
+      <w:tabs>
+        <w:tab w:val="center" w:pos="4680"/>
+        <w:tab w:val="right" w:pos="9360"/>
+      </w:tabs>
+      <w:spacing w:after="0" w:line="240" w:lineRule="auto"/>
+    </w:pPr>
+  </w:style>
+  <w:style w:type="character" w:customStyle="1" w:styleId="HeaderChar">
+    <w:name w:val="Header Char"/>
+    <w:basedOn w:val="DefaultParagraphFont"/>
+    <w:link w:val="Header"/>
+    <w:uiPriority w:val="99"/>
+    <w:rsid w:val="00753F01"/>
+  </w:style>
+  <w:style w:type="paragraph" w:styleId="Footer">
+    <w:name w:val="footer"/>
+    <w:basedOn w:val="Normal"/>
+    <w:link w:val="FooterChar"/>
+    <w:uiPriority w:val="99"/>
+    <w:unhideWhenUsed/>
+    <w:rsid w:val="00753F01"/>
+    <w:pPr>
+      <w:tabs>
+        <w:tab w:val="center" w:pos="4680"/>
+        <w:tab w:val="right" w:pos="9360"/>
+      </w:tabs>
+      <w:spacing w:after="0" w:line="240" w:lineRule="auto"/>
+    </w:pPr>
+  </w:style>
+  <w:style w:type="character" w:customStyle="1" w:styleId="FooterChar">
+    <w:name w:val="Footer Char"/>
+    <w:basedOn w:val="DefaultParagraphFont"/>
+    <w:link w:val="Footer"/>
+    <w:uiPriority w:val="99"/>
+    <w:rsid w:val="00753F01"/>
+  </w:style>
 </w:styles>
 </file>
 

</xml_diff>